<commit_message>
moved python script to folder
</commit_message>
<xml_diff>
--- a/record/01-05.docx
+++ b/record/01-05.docx
@@ -367,7 +367,15 @@
         <w:rPr>
           <w:rFonts w:ascii="Cambria Math" w:hAnsi="Cambria Math"/>
         </w:rPr>
-        <w:t>Figuring out how to deal with LGAs vs DHS – Sen</w:t>
+        <w:t xml:space="preserve">Figuring out how to deal with LGAs vs DHS – </w:t>
+      </w:r>
+      <w:r>
+        <w:rPr>
+          <w:rFonts w:ascii="Cambria Math" w:hAnsi="Cambria Math"/>
+          <w:b/>
+          <w:bCs/>
+        </w:rPr>
+        <w:t>Sen</w:t>
       </w:r>
     </w:p>
     <w:p>
@@ -411,7 +419,15 @@
         <w:rPr>
           <w:rFonts w:ascii="Cambria Math" w:hAnsi="Cambria Math"/>
         </w:rPr>
-        <w:t>Bullying, connectedness, family stress - Steven</w:t>
+        <w:t>Bullying, connectedness, family stress -</w:t>
+      </w:r>
+      <w:r>
+        <w:rPr>
+          <w:rFonts w:ascii="Cambria Math" w:hAnsi="Cambria Math"/>
+          <w:b/>
+          <w:bCs/>
+        </w:rPr>
+        <w:t xml:space="preserve"> Steven</w:t>
       </w:r>
     </w:p>
     <w:p>
@@ -429,7 +445,15 @@
         <w:rPr>
           <w:rFonts w:ascii="Cambria Math" w:hAnsi="Cambria Math"/>
         </w:rPr>
-        <w:t>Food, support - Lina</w:t>
+        <w:t xml:space="preserve">Food, support - </w:t>
+      </w:r>
+      <w:r>
+        <w:rPr>
+          <w:rFonts w:ascii="Cambria Math" w:hAnsi="Cambria Math"/>
+          <w:b/>
+          <w:bCs/>
+        </w:rPr>
+        <w:t>Lina</w:t>
       </w:r>
     </w:p>
     <w:sectPr>

</xml_diff>